<commit_message>
Plan work to front
</commit_message>
<xml_diff>
--- a/Документы/План работ.docx
+++ b/Документы/План работ.docx
@@ -1,9 +1,10 @@
 
 <file path=word/document.xml><?xml version="1.0" encoding="utf-8"?>
-<w:document xmlns:wpc="http://schemas.microsoft.com/office/word/2010/wordprocessingCanvas" xmlns:mc="http://schemas.openxmlformats.org/markup-compatibility/2006" xmlns:o="urn:schemas-microsoft-com:office:office" xmlns:r="http://schemas.openxmlformats.org/officeDocument/2006/relationships" xmlns:m="http://schemas.openxmlformats.org/officeDocument/2006/math" xmlns:v="urn:schemas-microsoft-com:vml" xmlns:wp14="http://schemas.microsoft.com/office/word/2010/wordprocessingDrawing" xmlns:wp="http://schemas.openxmlformats.org/drawingml/2006/wordprocessingDrawing" xmlns:w10="urn:schemas-microsoft-com:office:word" xmlns:w="http://schemas.openxmlformats.org/wordprocessingml/2006/main" xmlns:w14="http://schemas.microsoft.com/office/word/2010/wordml" xmlns:w15="http://schemas.microsoft.com/office/word/2012/wordml" xmlns:wpg="http://schemas.microsoft.com/office/word/2010/wordprocessingGroup" xmlns:wpi="http://schemas.microsoft.com/office/word/2010/wordprocessingInk" xmlns:wne="http://schemas.microsoft.com/office/word/2006/wordml" xmlns:wps="http://schemas.microsoft.com/office/word/2010/wordprocessingShape" mc:Ignorable="w14 w15 wp14">
+<w:document xmlns:wpc="http://schemas.microsoft.com/office/word/2010/wordprocessingCanvas" xmlns:mo="http://schemas.microsoft.com/office/mac/office/2008/main" xmlns:mc="http://schemas.openxmlformats.org/markup-compatibility/2006" xmlns:mv="urn:schemas-microsoft-com:mac:vml" xmlns:o="urn:schemas-microsoft-com:office:office" xmlns:r="http://schemas.openxmlformats.org/officeDocument/2006/relationships" xmlns:m="http://schemas.openxmlformats.org/officeDocument/2006/math" xmlns:v="urn:schemas-microsoft-com:vml" xmlns:wp14="http://schemas.microsoft.com/office/word/2010/wordprocessingDrawing" xmlns:wp="http://schemas.openxmlformats.org/drawingml/2006/wordprocessingDrawing" xmlns:w10="urn:schemas-microsoft-com:office:word" xmlns:w="http://schemas.openxmlformats.org/wordprocessingml/2006/main" xmlns:w14="http://schemas.microsoft.com/office/word/2010/wordml" xmlns:w15="http://schemas.microsoft.com/office/word/2012/wordml" xmlns:wpg="http://schemas.microsoft.com/office/word/2010/wordprocessingGroup" xmlns:wpi="http://schemas.microsoft.com/office/word/2010/wordprocessingInk" xmlns:wne="http://schemas.microsoft.com/office/word/2006/wordml" xmlns:wps="http://schemas.microsoft.com/office/word/2010/wordprocessingShape" mc:Ignorable="w14 w15 wp14">
   <w:body>
     <w:p>
       <w:pPr>
+        <w:outlineLvl w:val="0"/>
         <w:rPr>
           <w:b/>
           <w:sz w:val="24"/>
@@ -113,8 +114,6 @@
         </w:rPr>
         <w:t>.</w:t>
       </w:r>
-      <w:bookmarkStart w:id="0" w:name="_GoBack"/>
-      <w:bookmarkEnd w:id="0"/>
     </w:p>
     <w:tbl>
       <w:tblPr>
@@ -287,7 +286,6 @@
               </w:rPr>
               <w:t xml:space="preserve"> 9 </w:t>
             </w:r>
-            <w:proofErr w:type="spellStart"/>
             <w:r>
               <w:rPr>
                 <w:sz w:val="24"/>
@@ -295,7 +293,6 @@
               </w:rPr>
               <w:t>стр</w:t>
             </w:r>
-            <w:proofErr w:type="spellEnd"/>
           </w:p>
         </w:tc>
       </w:tr>
@@ -357,17 +354,8 @@
                 <w:sz w:val="24"/>
                 <w:szCs w:val="24"/>
               </w:rPr>
-              <w:t xml:space="preserve">Создание схемы </w:t>
-            </w:r>
-            <w:proofErr w:type="spellStart"/>
-            <w:r>
-              <w:rPr>
-                <w:sz w:val="24"/>
-                <w:szCs w:val="24"/>
-              </w:rPr>
-              <w:t>бд</w:t>
-            </w:r>
-            <w:proofErr w:type="spellEnd"/>
+              <w:t>Создание схемы бд</w:t>
+            </w:r>
           </w:p>
         </w:tc>
       </w:tr>
@@ -401,7 +389,6 @@
                 <w:szCs w:val="24"/>
               </w:rPr>
             </w:pPr>
-            <w:proofErr w:type="spellStart"/>
             <w:r>
               <w:rPr>
                 <w:sz w:val="24"/>
@@ -409,7 +396,6 @@
               </w:rPr>
               <w:t>Пермякова</w:t>
             </w:r>
-            <w:proofErr w:type="spellEnd"/>
           </w:p>
         </w:tc>
         <w:tc>
@@ -466,17 +452,8 @@
                 <w:sz w:val="24"/>
                 <w:szCs w:val="24"/>
               </w:rPr>
-              <w:t xml:space="preserve">схемы </w:t>
-            </w:r>
-            <w:proofErr w:type="spellStart"/>
-            <w:r>
-              <w:rPr>
-                <w:sz w:val="24"/>
-                <w:szCs w:val="24"/>
-              </w:rPr>
-              <w:t>бд</w:t>
-            </w:r>
-            <w:proofErr w:type="spellEnd"/>
+              <w:t>схемы бд</w:t>
+            </w:r>
           </w:p>
         </w:tc>
       </w:tr>
@@ -658,7 +635,6 @@
                 <w:szCs w:val="24"/>
               </w:rPr>
             </w:pPr>
-            <w:proofErr w:type="spellStart"/>
             <w:r>
               <w:rPr>
                 <w:sz w:val="24"/>
@@ -666,7 +642,6 @@
               </w:rPr>
               <w:t>Пермякова</w:t>
             </w:r>
-            <w:proofErr w:type="spellEnd"/>
           </w:p>
         </w:tc>
         <w:tc>
@@ -687,17 +662,8 @@
                 <w:sz w:val="24"/>
                 <w:szCs w:val="24"/>
               </w:rPr>
-              <w:t xml:space="preserve">Реализовать и заполнить </w:t>
-            </w:r>
-            <w:proofErr w:type="spellStart"/>
-            <w:r>
-              <w:rPr>
-                <w:sz w:val="24"/>
-                <w:szCs w:val="24"/>
-              </w:rPr>
-              <w:t>бд</w:t>
-            </w:r>
-            <w:proofErr w:type="spellEnd"/>
+              <w:t>Реализовать и заполнить бд</w:t>
+            </w:r>
           </w:p>
         </w:tc>
       </w:tr>
@@ -769,23 +735,7 @@
                 <w:sz w:val="24"/>
                 <w:szCs w:val="24"/>
               </w:rPr>
-              <w:t xml:space="preserve">Вывод информации по практикам, вакансиям и </w:t>
-            </w:r>
-            <w:proofErr w:type="spellStart"/>
-            <w:r>
-              <w:rPr>
-                <w:sz w:val="24"/>
-                <w:szCs w:val="24"/>
-              </w:rPr>
-              <w:t>тд</w:t>
-            </w:r>
-            <w:proofErr w:type="spellEnd"/>
-            <w:r>
-              <w:rPr>
-                <w:sz w:val="24"/>
-                <w:szCs w:val="24"/>
-              </w:rPr>
-              <w:t>;</w:t>
+              <w:t>Вывод информации по практикам, вакансиям и тд;</w:t>
             </w:r>
           </w:p>
         </w:tc>
@@ -888,7 +838,6 @@
                 <w:szCs w:val="24"/>
               </w:rPr>
             </w:pPr>
-            <w:proofErr w:type="spellStart"/>
             <w:r>
               <w:rPr>
                 <w:sz w:val="24"/>
@@ -896,7 +845,6 @@
               </w:rPr>
               <w:t>Пермякова</w:t>
             </w:r>
-            <w:proofErr w:type="spellEnd"/>
           </w:p>
         </w:tc>
         <w:tc>
@@ -996,37 +944,7 @@
                 <w:sz w:val="24"/>
                 <w:szCs w:val="24"/>
               </w:rPr>
-              <w:t>Добавлять и изменять существующие вакансии (для баз практик);</w:t>
-            </w:r>
-            <w:r>
-              <w:rPr>
-                <w:sz w:val="24"/>
-                <w:szCs w:val="24"/>
-              </w:rPr>
-              <w:t xml:space="preserve"> </w:t>
-            </w:r>
-            <w:r>
-              <w:rPr>
-                <w:sz w:val="24"/>
-                <w:szCs w:val="24"/>
-              </w:rPr>
-              <w:t xml:space="preserve">Формировать таблицу с записями по каждой группе (для </w:t>
-            </w:r>
-            <w:proofErr w:type="spellStart"/>
-            <w:r>
-              <w:rPr>
-                <w:sz w:val="24"/>
-                <w:szCs w:val="24"/>
-              </w:rPr>
-              <w:t>препода</w:t>
-            </w:r>
-            <w:proofErr w:type="spellEnd"/>
-            <w:r>
-              <w:rPr>
-                <w:sz w:val="24"/>
-                <w:szCs w:val="24"/>
-              </w:rPr>
-              <w:t>);</w:t>
+              <w:t>Добавлять и изменять существующие вакансии (для баз практик); Формировать таблицу с записями по каждой группе (для препода);</w:t>
             </w:r>
           </w:p>
         </w:tc>
@@ -1097,14 +1015,7 @@
                 <w:sz w:val="24"/>
                 <w:szCs w:val="24"/>
               </w:rPr>
-              <w:t xml:space="preserve"> </w:t>
-            </w:r>
-            <w:r>
-              <w:rPr>
-                <w:sz w:val="24"/>
-                <w:szCs w:val="24"/>
-              </w:rPr>
-              <w:t>Подтверждение</w:t>
+              <w:t xml:space="preserve"> Подтверждение</w:t>
             </w:r>
             <w:r>
               <w:rPr>
@@ -1164,7 +1075,6 @@
                 <w:szCs w:val="24"/>
               </w:rPr>
             </w:pPr>
-            <w:proofErr w:type="spellStart"/>
             <w:r>
               <w:rPr>
                 <w:sz w:val="24"/>
@@ -1172,7 +1082,6 @@
               </w:rPr>
               <w:t>Пермякова</w:t>
             </w:r>
-            <w:proofErr w:type="spellEnd"/>
           </w:p>
         </w:tc>
         <w:tc>
@@ -1191,14 +1100,7 @@
                 <w:sz w:val="24"/>
                 <w:szCs w:val="24"/>
               </w:rPr>
-              <w:t xml:space="preserve">Подтверждение/Отклонение заявки на практику (для баз практик); </w:t>
-            </w:r>
-            <w:r>
-              <w:rPr>
-                <w:sz w:val="24"/>
-                <w:szCs w:val="24"/>
-              </w:rPr>
-              <w:t>Добавлять и изменять существующие вакансии (админ);</w:t>
+              <w:t>Подтверждение/Отклонение заявки на практику (для баз практик); Добавлять и изменять существующие вакансии (админ);</w:t>
             </w:r>
           </w:p>
           <w:p>
@@ -1386,7 +1288,6 @@
                 <w:szCs w:val="24"/>
               </w:rPr>
             </w:pPr>
-            <w:proofErr w:type="spellStart"/>
             <w:r>
               <w:rPr>
                 <w:sz w:val="24"/>
@@ -1394,7 +1295,6 @@
               </w:rPr>
               <w:t>Пермякова</w:t>
             </w:r>
-            <w:proofErr w:type="spellEnd"/>
           </w:p>
         </w:tc>
         <w:tc>
@@ -1593,7 +1493,6 @@
                 <w:szCs w:val="24"/>
               </w:rPr>
             </w:pPr>
-            <w:proofErr w:type="spellStart"/>
             <w:r>
               <w:rPr>
                 <w:sz w:val="24"/>
@@ -1601,7 +1500,6 @@
               </w:rPr>
               <w:t>Пермякова</w:t>
             </w:r>
-            <w:proofErr w:type="spellEnd"/>
           </w:p>
         </w:tc>
         <w:tc>
@@ -1641,23 +1539,7 @@
           <w:sz w:val="24"/>
           <w:szCs w:val="24"/>
         </w:rPr>
-        <w:t xml:space="preserve">Регистрации нет. Все </w:t>
-      </w:r>
-      <w:proofErr w:type="spellStart"/>
-      <w:r>
-        <w:rPr>
-          <w:sz w:val="24"/>
-          <w:szCs w:val="24"/>
-        </w:rPr>
-        <w:t>зареганы</w:t>
-      </w:r>
-      <w:proofErr w:type="spellEnd"/>
-      <w:r>
-        <w:rPr>
-          <w:sz w:val="24"/>
-          <w:szCs w:val="24"/>
-        </w:rPr>
-        <w:t xml:space="preserve"> изначально.</w:t>
+        <w:t>Регистрации нет. Все зареганы изначально.</w:t>
       </w:r>
     </w:p>
     <w:p>
@@ -1679,6 +1561,7 @@
     <w:p>
       <w:pPr>
         <w:pStyle w:val="af3"/>
+        <w:outlineLvl w:val="0"/>
         <w:rPr>
           <w:sz w:val="24"/>
           <w:szCs w:val="24"/>
@@ -1705,17 +1588,82 @@
           <w:sz w:val="24"/>
           <w:szCs w:val="24"/>
         </w:rPr>
-        <w:t xml:space="preserve">Администраторов забивают руками в </w:t>
+        <w:t>Администраторов забивают руками в бд</w:t>
       </w:r>
-      <w:proofErr w:type="spellStart"/>
+    </w:p>
+    <w:p>
+      <w:pPr>
+        <w:pStyle w:val="af3"/>
+        <w:rPr>
+          <w:sz w:val="24"/>
+          <w:szCs w:val="24"/>
+        </w:rPr>
+      </w:pPr>
+    </w:p>
+    <w:p>
+      <w:pPr>
+        <w:pStyle w:val="af3"/>
+        <w:rPr>
+          <w:sz w:val="24"/>
+          <w:szCs w:val="24"/>
+        </w:rPr>
+      </w:pPr>
       <w:r>
         <w:rPr>
           <w:sz w:val="24"/>
           <w:szCs w:val="24"/>
         </w:rPr>
-        <w:t>бд</w:t>
+        <w:t>Баян</w:t>
       </w:r>
-      <w:proofErr w:type="spellEnd"/>
+      <w:r>
+        <w:rPr>
+          <w:sz w:val="24"/>
+          <w:szCs w:val="24"/>
+        </w:rPr>
+        <w:br/>
+        <w:t>Верстка страниц, относящихся к студенту (9 страниц)</w:t>
+      </w:r>
+      <w:r>
+        <w:rPr>
+          <w:sz w:val="24"/>
+          <w:szCs w:val="24"/>
+        </w:rPr>
+        <w:br/>
+        <w:t>Верстка страниц, относящихся к БП (7 страниц)</w:t>
+      </w:r>
+    </w:p>
+    <w:p>
+      <w:pPr>
+        <w:pStyle w:val="af3"/>
+        <w:rPr>
+          <w:sz w:val="24"/>
+          <w:szCs w:val="24"/>
+        </w:rPr>
+      </w:pPr>
+      <w:r>
+        <w:rPr>
+          <w:sz w:val="24"/>
+          <w:szCs w:val="24"/>
+        </w:rPr>
+        <w:t xml:space="preserve">Верстка страниц, относящихся к администратору (5 страниц) + </w:t>
+      </w:r>
+      <w:r>
+        <w:rPr>
+          <w:sz w:val="24"/>
+          <w:szCs w:val="24"/>
+          <w:lang w:val="en-US"/>
+        </w:rPr>
+        <w:t>JS к формам</w:t>
+      </w:r>
+      <w:bookmarkStart w:id="0" w:name="_GoBack"/>
+      <w:bookmarkEnd w:id="0"/>
+      <w:r>
+        <w:rPr>
+          <w:sz w:val="24"/>
+          <w:szCs w:val="24"/>
+        </w:rPr>
+        <w:br/>
+      </w:r>
     </w:p>
     <w:sectPr>
       <w:pgSz w:w="11906" w:h="16838"/>
@@ -1728,8 +1676,8 @@
 </file>
 
 <file path=word/numbering.xml><?xml version="1.0" encoding="utf-8"?>
-<w:numbering xmlns:wpc="http://schemas.microsoft.com/office/word/2010/wordprocessingCanvas" xmlns:mc="http://schemas.openxmlformats.org/markup-compatibility/2006" xmlns:o="urn:schemas-microsoft-com:office:office" xmlns:r="http://schemas.openxmlformats.org/officeDocument/2006/relationships" xmlns:m="http://schemas.openxmlformats.org/officeDocument/2006/math" xmlns:v="urn:schemas-microsoft-com:vml" xmlns:wp14="http://schemas.microsoft.com/office/word/2010/wordprocessingDrawing" xmlns:wp="http://schemas.openxmlformats.org/drawingml/2006/wordprocessingDrawing" xmlns:w10="urn:schemas-microsoft-com:office:word" xmlns:w="http://schemas.openxmlformats.org/wordprocessingml/2006/main" xmlns:w14="http://schemas.microsoft.com/office/word/2010/wordml" xmlns:w15="http://schemas.microsoft.com/office/word/2012/wordml" xmlns:wpg="http://schemas.microsoft.com/office/word/2010/wordprocessingGroup" xmlns:wpi="http://schemas.microsoft.com/office/word/2010/wordprocessingInk" xmlns:wne="http://schemas.microsoft.com/office/word/2006/wordml" xmlns:wps="http://schemas.microsoft.com/office/word/2010/wordprocessingShape" mc:Ignorable="w14 w15 wp14">
-  <w:abstractNum w:abstractNumId="0" w15:restartNumberingAfterBreak="0">
+<w:numbering xmlns:wpc="http://schemas.microsoft.com/office/word/2010/wordprocessingCanvas" xmlns:mo="http://schemas.microsoft.com/office/mac/office/2008/main" xmlns:mc="http://schemas.openxmlformats.org/markup-compatibility/2006" xmlns:mv="urn:schemas-microsoft-com:mac:vml" xmlns:o="urn:schemas-microsoft-com:office:office" xmlns:r="http://schemas.openxmlformats.org/officeDocument/2006/relationships" xmlns:m="http://schemas.openxmlformats.org/officeDocument/2006/math" xmlns:v="urn:schemas-microsoft-com:vml" xmlns:wp14="http://schemas.microsoft.com/office/word/2010/wordprocessingDrawing" xmlns:wp="http://schemas.openxmlformats.org/drawingml/2006/wordprocessingDrawing" xmlns:w10="urn:schemas-microsoft-com:office:word" xmlns:w="http://schemas.openxmlformats.org/wordprocessingml/2006/main" xmlns:w14="http://schemas.microsoft.com/office/word/2010/wordml" xmlns:w15="http://schemas.microsoft.com/office/word/2012/wordml" xmlns:wpg="http://schemas.microsoft.com/office/word/2010/wordprocessingGroup" xmlns:wpi="http://schemas.microsoft.com/office/word/2010/wordprocessingInk" xmlns:wne="http://schemas.microsoft.com/office/word/2006/wordml" xmlns:wps="http://schemas.microsoft.com/office/word/2010/wordprocessingShape" mc:Ignorable="w14 w15 wp14">
+  <w:abstractNum w:abstractNumId="0">
     <w:nsid w:val="0D6915BA"/>
     <w:multiLevelType w:val="hybridMultilevel"/>
     <w:tmpl w:val="7B20EB52"/>
@@ -1815,7 +1763,7 @@
       </w:pPr>
     </w:lvl>
   </w:abstractNum>
-  <w:abstractNum w:abstractNumId="1" w15:restartNumberingAfterBreak="0">
+  <w:abstractNum w:abstractNumId="1">
     <w:nsid w:val="0E06356B"/>
     <w:multiLevelType w:val="hybridMultilevel"/>
     <w:tmpl w:val="3654C52E"/>
@@ -1952,7 +1900,7 @@
       </w:pPr>
     </w:pPrDefault>
   </w:docDefaults>
-  <w:latentStyles w:defLockedState="0" w:defUIPriority="99" w:defSemiHidden="0" w:defUnhideWhenUsed="0" w:defQFormat="0" w:count="371">
+  <w:latentStyles w:defLockedState="0" w:defUIPriority="99" w:defSemiHidden="0" w:defUnhideWhenUsed="0" w:defQFormat="0" w:count="382">
     <w:lsdException w:name="Normal" w:uiPriority="0" w:qFormat="1"/>
     <w:lsdException w:name="heading 1" w:uiPriority="9" w:qFormat="1"/>
     <w:lsdException w:name="heading 2" w:semiHidden="1" w:uiPriority="9" w:unhideWhenUsed="1" w:qFormat="1"/>
@@ -2058,7 +2006,6 @@
     <w:lsdException w:name="HTML Sample" w:semiHidden="1" w:unhideWhenUsed="1"/>
     <w:lsdException w:name="HTML Typewriter" w:semiHidden="1" w:unhideWhenUsed="1"/>
     <w:lsdException w:name="HTML Variable" w:semiHidden="1" w:unhideWhenUsed="1"/>
-    <w:lsdException w:name="Normal Table" w:semiHidden="1" w:unhideWhenUsed="1"/>
     <w:lsdException w:name="annotation subject" w:semiHidden="1" w:unhideWhenUsed="1"/>
     <w:lsdException w:name="No List" w:semiHidden="1" w:unhideWhenUsed="1"/>
     <w:lsdException w:name="Outline List 1" w:semiHidden="1" w:unhideWhenUsed="1"/>
@@ -2104,11 +2051,9 @@
     <w:lsdException w:name="Table Subtle 1" w:semiHidden="1" w:unhideWhenUsed="1"/>
     <w:lsdException w:name="Table Subtle 2" w:semiHidden="1" w:unhideWhenUsed="1"/>
     <w:lsdException w:name="Table Web 1" w:semiHidden="1" w:unhideWhenUsed="1"/>
-    <w:lsdException w:name="Table Web 2" w:semiHidden="1" w:unhideWhenUsed="1"/>
     <w:lsdException w:name="Table Web 3" w:semiHidden="1" w:unhideWhenUsed="1"/>
     <w:lsdException w:name="Balloon Text" w:semiHidden="1" w:unhideWhenUsed="1"/>
     <w:lsdException w:name="Table Grid" w:uiPriority="39"/>
-    <w:lsdException w:name="Table Theme" w:semiHidden="1" w:unhideWhenUsed="1"/>
     <w:lsdException w:name="Placeholder Text" w:semiHidden="1"/>
     <w:lsdException w:name="No Spacing" w:uiPriority="1" w:qFormat="1"/>
     <w:lsdException w:name="Light Shading" w:uiPriority="60"/>
@@ -2324,6 +2269,8 @@
     <w:lsdException w:name="List Table 5 Dark Accent 6" w:uiPriority="50"/>
     <w:lsdException w:name="List Table 6 Colorful Accent 6" w:uiPriority="51"/>
     <w:lsdException w:name="List Table 7 Colorful Accent 6" w:uiPriority="52"/>
+    <w:lsdException w:name="Mention" w:semiHidden="1" w:unhideWhenUsed="1"/>
+    <w:lsdException w:name="Smart Hyperlink" w:semiHidden="1" w:unhideWhenUsed="1"/>
   </w:latentStyles>
   <w:style w:type="paragraph" w:default="1" w:styleId="a">
     <w:name w:val="Normal"/>
@@ -2971,6 +2918,7 @@
       <w:spacing w:after="0" w:line="240" w:lineRule="auto"/>
     </w:pPr>
     <w:tblPr>
+      <w:tblInd w:w="0" w:type="dxa"/>
       <w:tblBorders>
         <w:top w:val="single" w:sz="4" w:space="0" w:color="auto"/>
         <w:left w:val="single" w:sz="4" w:space="0" w:color="auto"/>
@@ -2979,6 +2927,12 @@
         <w:insideH w:val="single" w:sz="4" w:space="0" w:color="auto"/>
         <w:insideV w:val="single" w:sz="4" w:space="0" w:color="auto"/>
       </w:tblBorders>
+      <w:tblCellMar>
+        <w:top w:w="0" w:type="dxa"/>
+        <w:left w:w="108" w:type="dxa"/>
+        <w:bottom w:w="0" w:type="dxa"/>
+        <w:right w:w="108" w:type="dxa"/>
+      </w:tblCellMar>
     </w:tblPr>
   </w:style>
   <w:style w:type="paragraph" w:styleId="af5">
@@ -3280,7 +3234,7 @@
 </file>
 
 <file path=customXml/itemProps1.xml><?xml version="1.0" encoding="utf-8"?>
-<ds:datastoreItem xmlns:ds="http://schemas.openxmlformats.org/officeDocument/2006/customXml" ds:itemID="{855056E0-5AA2-4CF5-8189-3586FB096618}">
+<ds:datastoreItem xmlns:ds="http://schemas.openxmlformats.org/officeDocument/2006/customXml" ds:itemID="{233BE973-0CB3-F346-9438-E8234339CB57}">
   <ds:schemaRefs>
     <ds:schemaRef ds:uri="http://schemas.openxmlformats.org/officeDocument/2006/bibliography"/>
   </ds:schemaRefs>

</xml_diff>